<commit_message>
Documento Funções + Arquivo FOs com Rastringin + Schwefel + Ackley + F9
</commit_message>
<xml_diff>
--- a/Funcoes.docx
+++ b/Funcoes.docx
@@ -576,14 +576,7 @@
           <w:rFonts w:hint="default"/>
           <w:color w:val="auto"/>
         </w:rPr>
-        <w:t>-</w:t>
-      </w:r>
-      <w:r>
-        <w:rPr>
-          <w:rFonts w:hint="default"/>
-          <w:color w:val="auto"/>
-        </w:rPr>
-        <w:t xml:space="preserve"> 1</w:t>
+        <w:t>- 1</w:t>
       </w:r>
       <w:r>
         <w:rPr>
@@ -3443,31 +3436,32 @@
       <w:pPr>
         <w:rPr>
           <w:rFonts w:hint="default"/>
-          <w:color w:val="C00000"/>
-        </w:rPr>
-      </w:pPr>
-      <w:r>
-        <w:rPr>
-          <w:rFonts w:hint="default"/>
-          <w:color w:val="C00000"/>
-        </w:rPr>
-        <w:t>- GEOtau = 1,25</w:t>
-      </w:r>
-    </w:p>
-    <w:p>
-      <w:pPr>
-        <w:rPr>
-          <w:rFonts w:hint="default"/>
-          <w:b/>
-          <w:bCs/>
-          <w:lang w:val="pt-PT"/>
-        </w:rPr>
-      </w:pPr>
-      <w:r>
-        <w:rPr>
-          <w:rFonts w:hint="default"/>
-        </w:rPr>
-        <w:t>- Gráfico 1: NFOB xxxxxxx Melhor f(x)</w:t>
+          <w:b/>
+          <w:bCs/>
+          <w:lang w:val="pt-PT"/>
+        </w:rPr>
+      </w:pPr>
+      <w:r>
+        <w:rPr>
+          <w:rFonts w:hint="default"/>
+        </w:rPr>
+        <w:t xml:space="preserve">- </w:t>
+      </w:r>
+      <w:bookmarkStart w:id="0" w:name="_GoBack"/>
+      <w:r>
+        <w:rPr>
+          <w:rFonts w:hint="default"/>
+          <w:b/>
+          <w:bCs/>
+        </w:rPr>
+        <w:t xml:space="preserve">Gráfico 1: </w:t>
+      </w:r>
+      <w:bookmarkEnd w:id="0"/>
+      <w:r>
+        <w:rPr>
+          <w:rFonts w:hint="default"/>
+        </w:rPr>
+        <w:t>NFOB xxxxxxx Melhor f(x)</w:t>
       </w:r>
       <w:r>
         <w:rPr>
@@ -3484,6 +3478,30 @@
           <w:lang w:val="pt-PT"/>
         </w:rPr>
         <w:t>Critério de parada NFOB &gt; 1 MI</w:t>
+      </w:r>
+    </w:p>
+    <w:p>
+      <w:pPr>
+        <w:rPr>
+          <w:rFonts w:hint="default"/>
+          <w:color w:val="auto"/>
+          <w:lang w:val="pt-PT"/>
+        </w:rPr>
+      </w:pPr>
+      <w:r>
+        <w:rPr>
+          <w:rFonts w:hint="default"/>
+          <w:color w:val="auto"/>
+        </w:rPr>
+        <w:t>- GEOtau = 1,</w:t>
+      </w:r>
+      <w:r>
+        <w:rPr>
+          <w:rFonts w:hint="default"/>
+          <w:color w:val="auto"/>
+          <w:lang w:val="pt-PT"/>
+        </w:rPr>
+        <w:t>00</w:t>
       </w:r>
     </w:p>
     <w:p>
@@ -4362,16 +4380,7 @@
           <w:rFonts w:hint="default"/>
           <w:lang w:val="pt-PT"/>
         </w:rPr>
-        <w:t xml:space="preserve">Função não linear, não </w:t>
-      </w:r>
-      <w:bookmarkStart w:id="0" w:name="_GoBack"/>
-      <w:bookmarkEnd w:id="0"/>
-      <w:r>
-        <w:rPr>
-          <w:rFonts w:hint="default"/>
-          <w:lang w:val="pt-PT"/>
-        </w:rPr>
-        <w:t>separável, multimodal com 40000 mínimos locais na região definida para as variáveis</w:t>
+        <w:t>Função não linear, não separável, multimodal com 40000 mínimos locais na região definida para as variáveis</w:t>
       </w:r>
     </w:p>
     <w:p>
@@ -4826,7 +4835,7 @@
     <w:lsdException w:qFormat="1" w:unhideWhenUsed="0" w:uiPriority="0" w:semiHidden="0" w:name="Title"/>
     <w:lsdException w:unhideWhenUsed="0" w:uiPriority="0" w:semiHidden="0" w:name="Closing"/>
     <w:lsdException w:unhideWhenUsed="0" w:uiPriority="0" w:semiHidden="0" w:name="Signature"/>
-    <w:lsdException w:unhideWhenUsed="0" w:uiPriority="0" w:name="Default Paragraph Font"/>
+    <w:lsdException w:qFormat="1" w:unhideWhenUsed="0" w:uiPriority="0" w:name="Default Paragraph Font"/>
     <w:lsdException w:unhideWhenUsed="0" w:uiPriority="0" w:semiHidden="0" w:name="Body Text"/>
     <w:lsdException w:unhideWhenUsed="0" w:uiPriority="0" w:semiHidden="0" w:name="Body Text Indent"/>
     <w:lsdException w:unhideWhenUsed="0" w:uiPriority="0" w:semiHidden="0" w:name="List Continue"/>
@@ -4864,7 +4873,7 @@
     <w:lsdException w:unhideWhenUsed="0" w:uiPriority="0" w:semiHidden="0" w:name="HTML Sample"/>
     <w:lsdException w:unhideWhenUsed="0" w:uiPriority="0" w:semiHidden="0" w:name="HTML Typewriter"/>
     <w:lsdException w:unhideWhenUsed="0" w:uiPriority="0" w:semiHidden="0" w:name="HTML Variable"/>
-    <w:lsdException w:unhideWhenUsed="0" w:uiPriority="0" w:name="Normal Table"/>
+    <w:lsdException w:qFormat="1" w:unhideWhenUsed="0" w:uiPriority="0" w:name="Normal Table"/>
     <w:lsdException w:unhideWhenUsed="0" w:uiPriority="0" w:semiHidden="0" w:name="annotation subject"/>
     <w:lsdException w:unhideWhenUsed="0" w:uiPriority="0" w:semiHidden="0" w:name="Table Simple 1"/>
     <w:lsdException w:unhideWhenUsed="0" w:uiPriority="0" w:semiHidden="0" w:name="Table Simple 2"/>
@@ -5022,11 +5031,13 @@
   <w:style w:type="character" w:default="1" w:styleId="2">
     <w:name w:val="Default Paragraph Font"/>
     <w:semiHidden/>
+    <w:qFormat/>
     <w:uiPriority w:val="0"/>
   </w:style>
   <w:style w:type="table" w:default="1" w:styleId="3">
     <w:name w:val="Normal Table"/>
     <w:semiHidden/>
+    <w:qFormat/>
     <w:uiPriority w:val="0"/>
     <w:tblPr>
       <w:tblCellMar>

</xml_diff>